<commit_message>
Cập nhật API Document
</commit_message>
<xml_diff>
--- a/06-Docs/API Document.docx
+++ b/06-Docs/API Document.docx
@@ -6989,16 +6989,139 @@
           <w:sz w:val="24"/>
           <w:szCs w:val="24"/>
         </w:rPr>
-        <w:t>(lấy ra danh sách đồ án theo mã giảng viên + trạng thái</w:t>
-      </w:r>
-      <w:r>
-        <w:rPr>
-          <w:rFonts w:eastAsia="Times New Roman"/>
-          <w:color w:val="000000"/>
-          <w:sz w:val="24"/>
-          <w:szCs w:val="24"/>
-        </w:rPr>
-        <w:t xml:space="preserve"> + năm học - học kỳ id)</w:t>
+        <w:t>(lấy ra danh sách đồ án theo mã giảng viên + trạng thái + năm học - học kỳ id)</w:t>
+      </w:r>
+    </w:p>
+    <w:p>
+      <w:pPr>
+        <w:ind w:firstLine="720"/>
+        <w:rPr>
+          <w:rFonts w:eastAsia="Times New Roman"/>
+          <w:color w:val="000000"/>
+          <w:sz w:val="24"/>
+          <w:szCs w:val="24"/>
+        </w:rPr>
+      </w:pPr>
+      <w:r>
+        <w:rPr>
+          <w:rFonts w:eastAsia="Times New Roman"/>
+          <w:color w:val="000000"/>
+          <w:sz w:val="24"/>
+          <w:szCs w:val="24"/>
+        </w:rPr>
+        <w:t>get-quantity-by-category-code/{categoryCode}</w:t>
+      </w:r>
+    </w:p>
+    <w:p>
+      <w:pPr>
+        <w:ind w:firstLine="720"/>
+        <w:rPr>
+          <w:rFonts w:eastAsia="Times New Roman"/>
+          <w:color w:val="000000"/>
+          <w:sz w:val="24"/>
+          <w:szCs w:val="24"/>
+        </w:rPr>
+      </w:pPr>
+      <w:r>
+        <w:rPr>
+          <w:rFonts w:eastAsia="Times New Roman"/>
+          <w:color w:val="000000"/>
+          <w:sz w:val="24"/>
+          <w:szCs w:val="24"/>
+        </w:rPr>
+        <w:t>get-quantity-by-</w:t>
+      </w:r>
+      <w:r>
+        <w:rPr>
+          <w:rFonts w:eastAsia="Times New Roman"/>
+          <w:color w:val="000000"/>
+          <w:sz w:val="24"/>
+          <w:szCs w:val="24"/>
+        </w:rPr>
+        <w:t>department</w:t>
+      </w:r>
+      <w:r>
+        <w:rPr>
+          <w:rFonts w:eastAsia="Times New Roman"/>
+          <w:color w:val="000000"/>
+          <w:sz w:val="24"/>
+          <w:szCs w:val="24"/>
+        </w:rPr>
+        <w:t>-code/{</w:t>
+      </w:r>
+      <w:r>
+        <w:rPr>
+          <w:rFonts w:eastAsia="Times New Roman"/>
+          <w:color w:val="000000"/>
+          <w:sz w:val="24"/>
+          <w:szCs w:val="24"/>
+        </w:rPr>
+        <w:t>department</w:t>
+      </w:r>
+      <w:r>
+        <w:rPr>
+          <w:rFonts w:eastAsia="Times New Roman"/>
+          <w:color w:val="000000"/>
+          <w:sz w:val="24"/>
+          <w:szCs w:val="24"/>
+        </w:rPr>
+        <w:t>Code}</w:t>
+      </w:r>
+    </w:p>
+    <w:p>
+      <w:pPr>
+        <w:ind w:firstLine="720"/>
+        <w:rPr>
+          <w:rFonts w:eastAsia="Times New Roman"/>
+          <w:color w:val="000000"/>
+          <w:sz w:val="24"/>
+          <w:szCs w:val="24"/>
+        </w:rPr>
+      </w:pPr>
+      <w:r>
+        <w:rPr>
+          <w:rFonts w:eastAsia="Times New Roman"/>
+          <w:color w:val="000000"/>
+          <w:sz w:val="24"/>
+          <w:szCs w:val="24"/>
+        </w:rPr>
+        <w:t>get-quantity-by-</w:t>
+      </w:r>
+      <w:r>
+        <w:rPr>
+          <w:rFonts w:eastAsia="Times New Roman"/>
+          <w:color w:val="000000"/>
+          <w:sz w:val="24"/>
+          <w:szCs w:val="24"/>
+        </w:rPr>
+        <w:t>year</w:t>
+      </w:r>
+      <w:r>
+        <w:rPr>
+          <w:rFonts w:eastAsia="Times New Roman"/>
+          <w:color w:val="000000"/>
+          <w:sz w:val="24"/>
+          <w:szCs w:val="24"/>
+        </w:rPr>
+        <w:t>/{</w:t>
+      </w:r>
+      <w:r>
+        <w:rPr>
+          <w:rFonts w:eastAsia="Times New Roman"/>
+          <w:color w:val="000000"/>
+          <w:sz w:val="24"/>
+          <w:szCs w:val="24"/>
+        </w:rPr>
+        <w:t>year</w:t>
+      </w:r>
+      <w:r>
+        <w:rPr>
+          <w:rFonts w:eastAsia="Times New Roman"/>
+          <w:color w:val="000000"/>
+          <w:sz w:val="24"/>
+          <w:szCs w:val="24"/>
+        </w:rPr>
+        <w:t>}</w:t>
       </w:r>
     </w:p>
     <w:p>

</xml_diff>